<commit_message>
Updated th documentation - added mongodb setup
</commit_message>
<xml_diff>
--- a/Documentation/Medimeet Documentation.docx
+++ b/Documentation/Medimeet Documentation.docx
@@ -26,6 +26,20 @@
       <w:r>
         <w:t xml:space="preserve"> repository </w:t>
       </w:r>
+      <w:r>
+        <w:t>(</w:t>
+      </w:r>
+      <w:proofErr w:type="spellStart"/>
+      <w:r>
+        <w:t>medimeet</w:t>
+      </w:r>
+      <w:proofErr w:type="spellEnd"/>
+      <w:r>
+        <w:t>-doctor-booking</w:t>
+      </w:r>
+      <w:r>
+        <w:t>)</w:t>
+      </w:r>
     </w:p>
     <w:p>
       <w:pPr>
@@ -35,6 +49,151 @@
           <w:numId w:val="2"/>
         </w:numPr>
       </w:pPr>
+      <w:r>
+        <w:t xml:space="preserve">Cloned to </w:t>
+      </w:r>
+      <w:r>
+        <w:t>Laptop</w:t>
+      </w:r>
+    </w:p>
+    <w:p>
+      <w:pPr>
+        <w:pStyle w:val="ListParagraph"/>
+        <w:numPr>
+          <w:ilvl w:val="0"/>
+          <w:numId w:val="2"/>
+        </w:numPr>
+      </w:pPr>
+      <w:r>
+        <w:t>Created next.js project using (</w:t>
+      </w:r>
+      <w:proofErr w:type="spellStart"/>
+      <w:r>
+        <w:t>npx</w:t>
+      </w:r>
+      <w:proofErr w:type="spellEnd"/>
+      <w:r>
+        <w:t xml:space="preserve"> </w:t>
+      </w:r>
+      <w:proofErr w:type="spellStart"/>
+      <w:r>
+        <w:t>create-next-app@latest</w:t>
+      </w:r>
+      <w:proofErr w:type="spellEnd"/>
+      <w:r>
+        <w:t>)</w:t>
+      </w:r>
+    </w:p>
+    <w:p>
+      <w:pPr>
+        <w:pStyle w:val="ListParagraph"/>
+        <w:numPr>
+          <w:ilvl w:val="0"/>
+          <w:numId w:val="2"/>
+        </w:numPr>
+      </w:pPr>
+      <w:r>
+        <w:t xml:space="preserve">Read the </w:t>
+      </w:r>
+      <w:r>
+        <w:t xml:space="preserve">README.md that was created automatically </w:t>
+      </w:r>
+    </w:p>
+    <w:p>
+      <w:pPr>
+        <w:pStyle w:val="ListParagraph"/>
+        <w:numPr>
+          <w:ilvl w:val="0"/>
+          <w:numId w:val="2"/>
+        </w:numPr>
+      </w:pPr>
+      <w:r>
+        <w:t xml:space="preserve">Added a basic </w:t>
+      </w:r>
+      <w:proofErr w:type="gramStart"/>
+      <w:r>
+        <w:t>Home</w:t>
+      </w:r>
+      <w:proofErr w:type="gramEnd"/>
+      <w:r>
+        <w:t xml:space="preserve"> template from </w:t>
+      </w:r>
+      <w:proofErr w:type="spellStart"/>
+      <w:r>
+        <w:t>chatgpt</w:t>
+      </w:r>
+      <w:proofErr w:type="spellEnd"/>
+      <w:r>
+        <w:t xml:space="preserve"> to see if the Tailwind was added successfully</w:t>
+      </w:r>
+    </w:p>
+    <w:p>
+      <w:pPr>
+        <w:pStyle w:val="ListParagraph"/>
+        <w:numPr>
+          <w:ilvl w:val="0"/>
+          <w:numId w:val="2"/>
+        </w:numPr>
+      </w:pPr>
+      <w:proofErr w:type="spellStart"/>
+      <w:r>
+        <w:t>npm</w:t>
+      </w:r>
+      <w:proofErr w:type="spellEnd"/>
+      <w:r>
+        <w:t xml:space="preserve"> run </w:t>
+      </w:r>
+      <w:proofErr w:type="gramStart"/>
+      <w:r>
+        <w:t>dev</w:t>
+      </w:r>
+      <w:r>
+        <w:t xml:space="preserve">  -</w:t>
+      </w:r>
+      <w:proofErr w:type="gramEnd"/>
+      <w:r>
+        <w:t xml:space="preserve"> project run successfully</w:t>
+      </w:r>
+    </w:p>
+    <w:p/>
+    <w:p/>
+    <w:p>
+      <w:r>
+        <w:t>MongoDB Connection + Mongoose Setup + First Model</w:t>
+      </w:r>
+    </w:p>
+    <w:p>
+      <w:pPr>
+        <w:pStyle w:val="ListParagraph"/>
+        <w:numPr>
+          <w:ilvl w:val="0"/>
+          <w:numId w:val="3"/>
+        </w:numPr>
+      </w:pPr>
+      <w:proofErr w:type="gramStart"/>
+      <w:r>
+        <w:t>Created .</w:t>
+      </w:r>
+      <w:proofErr w:type="spellStart"/>
+      <w:r>
+        <w:t>env</w:t>
+      </w:r>
+      <w:proofErr w:type="gramEnd"/>
+      <w:r>
+        <w:t>.local</w:t>
+      </w:r>
+      <w:proofErr w:type="spellEnd"/>
+      <w:r>
+        <w:t xml:space="preserve"> and added mongo </w:t>
+      </w:r>
+      <w:proofErr w:type="spellStart"/>
+      <w:r>
+        <w:t>db</w:t>
+      </w:r>
+      <w:proofErr w:type="spellEnd"/>
+      <w:r>
+        <w:t xml:space="preserve"> connection string</w:t>
+      </w:r>
     </w:p>
     <w:sectPr>
       <w:pgSz w:w="12240" w:h="15840"/>
@@ -226,11 +385,126 @@
       </w:pPr>
     </w:lvl>
   </w:abstractNum>
+  <w:abstractNum w:abstractNumId="2" w15:restartNumberingAfterBreak="0">
+    <w:nsid w:val="76044490"/>
+    <w:multiLevelType w:val="hybridMultilevel"/>
+    <w:tmpl w:val="1ACEC29C"/>
+    <w:lvl w:ilvl="0" w:tplc="2D1CDB3C">
+      <w:numFmt w:val="bullet"/>
+      <w:lvlText w:val=""/>
+      <w:lvlJc w:val="left"/>
+      <w:pPr>
+        <w:ind w:left="720" w:hanging="360"/>
+      </w:pPr>
+      <w:rPr>
+        <w:rFonts w:ascii="Symbol" w:eastAsiaTheme="minorHAnsi" w:hAnsi="Symbol" w:cstheme="minorBidi" w:hint="default"/>
+      </w:rPr>
+    </w:lvl>
+    <w:lvl w:ilvl="1" w:tplc="10090003" w:tentative="1">
+      <w:start w:val="1"/>
+      <w:numFmt w:val="bullet"/>
+      <w:lvlText w:val="o"/>
+      <w:lvlJc w:val="left"/>
+      <w:pPr>
+        <w:ind w:left="1440" w:hanging="360"/>
+      </w:pPr>
+      <w:rPr>
+        <w:rFonts w:ascii="Courier New" w:hAnsi="Courier New" w:cs="Courier New" w:hint="default"/>
+      </w:rPr>
+    </w:lvl>
+    <w:lvl w:ilvl="2" w:tplc="10090005" w:tentative="1">
+      <w:start w:val="1"/>
+      <w:numFmt w:val="bullet"/>
+      <w:lvlText w:val=""/>
+      <w:lvlJc w:val="left"/>
+      <w:pPr>
+        <w:ind w:left="2160" w:hanging="360"/>
+      </w:pPr>
+      <w:rPr>
+        <w:rFonts w:ascii="Wingdings" w:hAnsi="Wingdings" w:hint="default"/>
+      </w:rPr>
+    </w:lvl>
+    <w:lvl w:ilvl="3" w:tplc="10090001" w:tentative="1">
+      <w:start w:val="1"/>
+      <w:numFmt w:val="bullet"/>
+      <w:lvlText w:val=""/>
+      <w:lvlJc w:val="left"/>
+      <w:pPr>
+        <w:ind w:left="2880" w:hanging="360"/>
+      </w:pPr>
+      <w:rPr>
+        <w:rFonts w:ascii="Symbol" w:hAnsi="Symbol" w:hint="default"/>
+      </w:rPr>
+    </w:lvl>
+    <w:lvl w:ilvl="4" w:tplc="10090003" w:tentative="1">
+      <w:start w:val="1"/>
+      <w:numFmt w:val="bullet"/>
+      <w:lvlText w:val="o"/>
+      <w:lvlJc w:val="left"/>
+      <w:pPr>
+        <w:ind w:left="3600" w:hanging="360"/>
+      </w:pPr>
+      <w:rPr>
+        <w:rFonts w:ascii="Courier New" w:hAnsi="Courier New" w:cs="Courier New" w:hint="default"/>
+      </w:rPr>
+    </w:lvl>
+    <w:lvl w:ilvl="5" w:tplc="10090005" w:tentative="1">
+      <w:start w:val="1"/>
+      <w:numFmt w:val="bullet"/>
+      <w:lvlText w:val=""/>
+      <w:lvlJc w:val="left"/>
+      <w:pPr>
+        <w:ind w:left="4320" w:hanging="360"/>
+      </w:pPr>
+      <w:rPr>
+        <w:rFonts w:ascii="Wingdings" w:hAnsi="Wingdings" w:hint="default"/>
+      </w:rPr>
+    </w:lvl>
+    <w:lvl w:ilvl="6" w:tplc="10090001" w:tentative="1">
+      <w:start w:val="1"/>
+      <w:numFmt w:val="bullet"/>
+      <w:lvlText w:val=""/>
+      <w:lvlJc w:val="left"/>
+      <w:pPr>
+        <w:ind w:left="5040" w:hanging="360"/>
+      </w:pPr>
+      <w:rPr>
+        <w:rFonts w:ascii="Symbol" w:hAnsi="Symbol" w:hint="default"/>
+      </w:rPr>
+    </w:lvl>
+    <w:lvl w:ilvl="7" w:tplc="10090003" w:tentative="1">
+      <w:start w:val="1"/>
+      <w:numFmt w:val="bullet"/>
+      <w:lvlText w:val="o"/>
+      <w:lvlJc w:val="left"/>
+      <w:pPr>
+        <w:ind w:left="5760" w:hanging="360"/>
+      </w:pPr>
+      <w:rPr>
+        <w:rFonts w:ascii="Courier New" w:hAnsi="Courier New" w:cs="Courier New" w:hint="default"/>
+      </w:rPr>
+    </w:lvl>
+    <w:lvl w:ilvl="8" w:tplc="10090005" w:tentative="1">
+      <w:start w:val="1"/>
+      <w:numFmt w:val="bullet"/>
+      <w:lvlText w:val=""/>
+      <w:lvlJc w:val="left"/>
+      <w:pPr>
+        <w:ind w:left="6480" w:hanging="360"/>
+      </w:pPr>
+      <w:rPr>
+        <w:rFonts w:ascii="Wingdings" w:hAnsi="Wingdings" w:hint="default"/>
+      </w:rPr>
+    </w:lvl>
+  </w:abstractNum>
   <w:num w:numId="1" w16cid:durableId="1685326929">
     <w:abstractNumId w:val="1"/>
   </w:num>
   <w:num w:numId="2" w16cid:durableId="1078022553">
     <w:abstractNumId w:val="0"/>
+  </w:num>
+  <w:num w:numId="3" w16cid:durableId="2092046144">
+    <w:abstractNumId w:val="2"/>
   </w:num>
 </w:numbering>
 </file>

</xml_diff>